<commit_message>
Fix: List -> ArrayList
</commit_message>
<xml_diff>
--- a/Test-Cases : TestPlan/Delete Timeline and Event.docx
+++ b/Test-Cases : TestPlan/Delete Timeline and Event.docx
@@ -403,15 +403,15 @@
           </w:tcPr>
           <w:p>
             <w:r>
-              <w:t xml:space="preserve">Timeline is removed from List of open </w:t>
-            </w:r>
-            <w:proofErr w:type="gramStart"/>
-            <w:r>
-              <w:t>timelines,</w:t>
-            </w:r>
-            <w:proofErr w:type="gramEnd"/>
-            <w:r>
-              <w:t xml:space="preserve"> XML-File is deleted</w:t>
+              <w:t xml:space="preserve">Timeline is removed from </w:t>
+            </w:r>
+            <w:r>
+              <w:t>Array</w:t>
+            </w:r>
+            <w:bookmarkStart w:id="0" w:name="_GoBack"/>
+            <w:bookmarkEnd w:id="0"/>
+            <w:r>
+              <w:t>List of open timelines, XML-File is deleted</w:t>
             </w:r>
           </w:p>
         </w:tc>
@@ -456,6 +456,12 @@
             <w:tcW w:w="1141" w:type="dxa"/>
           </w:tcPr>
           <w:p/>
+          <w:p/>
+          <w:p>
+            <w:r>
+              <w:t>JUnit-Test</w:t>
+            </w:r>
+          </w:p>
         </w:tc>
       </w:tr>
       <w:tr>
@@ -494,7 +500,13 @@
           </w:tcPr>
           <w:p>
             <w:r>
-              <w:t>Timeline is removed from List with open timelines</w:t>
+              <w:t xml:space="preserve">Timeline is removed from </w:t>
+            </w:r>
+            <w:r>
+              <w:t>Array</w:t>
+            </w:r>
+            <w:r>
+              <w:t>List with open timelines</w:t>
             </w:r>
           </w:p>
         </w:tc>
@@ -528,6 +540,11 @@
             <w:tcW w:w="1141" w:type="dxa"/>
           </w:tcPr>
           <w:p/>
+          <w:p>
+            <w:r>
+              <w:t>JUnit-Test</w:t>
+            </w:r>
+          </w:p>
         </w:tc>
       </w:tr>
       <w:tr>
@@ -570,7 +587,13 @@
           </w:tcPr>
           <w:p>
             <w:r>
-              <w:t>Event is removed from timeline List of events</w:t>
+              <w:t xml:space="preserve">Event is removed from timeline </w:t>
+            </w:r>
+            <w:r>
+              <w:t>Array</w:t>
+            </w:r>
+            <w:r>
+              <w:t>List of events</w:t>
             </w:r>
           </w:p>
         </w:tc>
@@ -609,13 +632,69 @@
             <w:tcW w:w="1141" w:type="dxa"/>
           </w:tcPr>
           <w:p/>
+          <w:p/>
+          <w:p>
+            <w:r>
+              <w:t>JUnit-Test</w:t>
+            </w:r>
+          </w:p>
+        </w:tc>
+      </w:tr>
+      <w:tr>
+        <w:tc>
+          <w:tcPr>
+            <w:tcW w:w="627" w:type="dxa"/>
+          </w:tcPr>
+          <w:p>
+            <w:pPr>
+              <w:jc w:val="center"/>
+            </w:pPr>
+          </w:p>
+        </w:tc>
+        <w:tc>
+          <w:tcPr>
+            <w:tcW w:w="1350" w:type="dxa"/>
+          </w:tcPr>
+          <w:p/>
+        </w:tc>
+        <w:tc>
+          <w:tcPr>
+            <w:tcW w:w="1312" w:type="dxa"/>
+          </w:tcPr>
+          <w:p/>
+        </w:tc>
+        <w:tc>
+          <w:tcPr>
+            <w:tcW w:w="1687" w:type="dxa"/>
+          </w:tcPr>
+          <w:p/>
+        </w:tc>
+        <w:tc>
+          <w:tcPr>
+            <w:tcW w:w="1495" w:type="dxa"/>
+          </w:tcPr>
+          <w:p/>
+        </w:tc>
+        <w:tc>
+          <w:tcPr>
+            <w:tcW w:w="1738" w:type="dxa"/>
+            <w:shd w:val="clear" w:color="auto" w:fill="C00000"/>
+          </w:tcPr>
+          <w:p>
+            <w:pPr>
+              <w:jc w:val="center"/>
+            </w:pPr>
+          </w:p>
+        </w:tc>
+        <w:tc>
+          <w:tcPr>
+            <w:tcW w:w="1141" w:type="dxa"/>
+          </w:tcPr>
+          <w:p/>
         </w:tc>
       </w:tr>
     </w:tbl>
-    <w:p>
-      <w:bookmarkStart w:id="0" w:name="_GoBack"/>
-      <w:bookmarkEnd w:id="0"/>
-    </w:p>
+    <w:p/>
     <w:p/>
     <w:p>
       <w:r>

</xml_diff>